<commit_message>
mac messed up my versions
</commit_message>
<xml_diff>
--- a/HW 3 CS 4700.docx
+++ b/HW 3 CS 4700.docx
@@ -27,9 +27,9 @@
           <w:noProof/>
         </w:rPr>
         <w:drawing>
-          <wp:inline distT="0" distB="0" distL="0" distR="0">
-            <wp:extent cx="3144756" cy="3605719"/>
-            <wp:effectExtent l="0" t="0" r="5080" b="1270"/>
+          <wp:inline distT="0" distB="0" distL="0" distR="0" wp14:anchorId="742B3C2D" wp14:editId="39B08741">
+            <wp:extent cx="4083563" cy="4682138"/>
+            <wp:effectExtent l="0" t="0" r="6350" b="4445"/>
             <wp:docPr id="1" name="Picture 1"/>
             <wp:cNvGraphicFramePr>
               <a:graphicFrameLocks xmlns:a="http://schemas.openxmlformats.org/drawingml/2006/main" noChangeAspect="1"/>
@@ -56,7 +56,7 @@
                   <pic:spPr>
                     <a:xfrm>
                       <a:off x="0" y="0"/>
-                      <a:ext cx="3154465" cy="3616851"/>
+                      <a:ext cx="4102540" cy="4703897"/>
                     </a:xfrm>
                     <a:prstGeom prst="rect">
                       <a:avLst/>
@@ -131,13 +131,7 @@
           <w:rPr>
             <w:rFonts w:ascii="Cambria Math" w:hAnsi="Cambria Math"/>
           </w:rPr>
-          <m:t>V</m:t>
-        </m:r>
-        <m:r>
-          <w:rPr>
-            <w:rFonts w:ascii="Cambria Math" w:hAnsi="Cambria Math"/>
-          </w:rPr>
-          <m:t>=</m:t>
+          <m:t>V=</m:t>
         </m:r>
         <m:sSup>
           <m:sSupPr>
@@ -169,19 +163,7 @@
           <w:rPr>
             <w:rFonts w:ascii="Cambria Math" w:hAnsi="Cambria Math"/>
           </w:rPr>
-          <m:t>(</m:t>
-        </m:r>
-        <m:r>
-          <w:rPr>
-            <w:rFonts w:ascii="Cambria Math" w:hAnsi="Cambria Math"/>
-          </w:rPr>
-          <m:t>Vet School</m:t>
-        </m:r>
-        <m:r>
-          <w:rPr>
-            <w:rFonts w:ascii="Cambria Math" w:hAnsi="Cambria Math"/>
-          </w:rPr>
-          <m:t>)</m:t>
+          <m:t>(Vet School)</m:t>
         </m:r>
       </m:oMath>
       <w:r>
@@ -195,13 +177,7 @@
           <w:rPr>
             <w:rFonts w:ascii="Cambria Math" w:hAnsi="Cambria Math"/>
           </w:rPr>
-          <m:t>H</m:t>
-        </m:r>
-        <m:r>
-          <w:rPr>
-            <w:rFonts w:ascii="Cambria Math" w:hAnsi="Cambria Math"/>
-          </w:rPr>
-          <m:t>=</m:t>
+          <m:t>H=</m:t>
         </m:r>
         <m:sSup>
           <m:sSupPr>
@@ -233,19 +209,7 @@
           <w:rPr>
             <w:rFonts w:ascii="Cambria Math" w:hAnsi="Cambria Math"/>
           </w:rPr>
-          <m:t>(</m:t>
-        </m:r>
-        <m:r>
-          <w:rPr>
-            <w:rFonts w:ascii="Cambria Math" w:hAnsi="Cambria Math"/>
-          </w:rPr>
-          <m:t>Ho Plaza</m:t>
-        </m:r>
-        <m:r>
-          <w:rPr>
-            <w:rFonts w:ascii="Cambria Math" w:hAnsi="Cambria Math"/>
-          </w:rPr>
-          <m:t>)</m:t>
+          <m:t>(Ho Plaza)</m:t>
         </m:r>
       </m:oMath>
       <w:r>
@@ -272,13 +236,7 @@
             <w:rPr>
               <w:rFonts w:ascii="Cambria Math" w:hAnsi="Cambria Math"/>
             </w:rPr>
-            <m:t>W</m:t>
-          </m:r>
-          <m:r>
-            <w:rPr>
-              <w:rFonts w:ascii="Cambria Math" w:hAnsi="Cambria Math"/>
-            </w:rPr>
-            <m:t>=</m:t>
+            <m:t>W=</m:t>
           </m:r>
           <m:sSup>
             <m:sSupPr>
@@ -310,19 +268,7 @@
             <w:rPr>
               <w:rFonts w:ascii="Cambria Math" w:hAnsi="Cambria Math"/>
             </w:rPr>
-            <m:t>(</m:t>
-          </m:r>
-          <m:r>
-            <w:rPr>
-              <w:rFonts w:ascii="Cambria Math" w:hAnsi="Cambria Math"/>
-            </w:rPr>
-            <m:t>104 West</m:t>
-          </m:r>
-          <m:r>
-            <w:rPr>
-              <w:rFonts w:ascii="Cambria Math" w:hAnsi="Cambria Math"/>
-            </w:rPr>
-            <m:t>)</m:t>
+            <m:t>(104 West)</m:t>
           </m:r>
         </m:oMath>
       </m:oMathPara>
@@ -458,13 +404,7 @@
             <w:rPr>
               <w:rFonts w:ascii="Cambria Math" w:hAnsi="Cambria Math"/>
             </w:rPr>
-            <m:t>+</m:t>
-          </m:r>
-          <m:r>
-            <w:rPr>
-              <w:rFonts w:ascii="Cambria Math" w:hAnsi="Cambria Math"/>
-            </w:rPr>
-            <m:t>0.1</m:t>
+            <m:t>+0.1</m:t>
           </m:r>
           <m:d>
             <m:dPr>
@@ -1541,6 +1481,7 @@
         <w:rPr>
           <w:rFonts w:eastAsiaTheme="minorEastAsia"/>
         </w:rPr>
+        <w:lastRenderedPageBreak/>
         <w:t xml:space="preserve">Lower bound is when </w:t>
       </w:r>
       <m:oMath>
@@ -1922,13 +1863,7 @@
         <w:rPr>
           <w:rFonts w:eastAsiaTheme="minorEastAsia"/>
         </w:rPr>
-        <w:t xml:space="preserve">Upper </w:t>
-      </w:r>
-      <w:r>
-        <w:rPr>
-          <w:rFonts w:eastAsiaTheme="minorEastAsia"/>
-        </w:rPr>
-        <w:t xml:space="preserve">bound is when </w:t>
+        <w:t xml:space="preserve">Upper bound is when </w:t>
       </w:r>
       <m:oMath>
         <m:r>
@@ -2849,13 +2784,7 @@
             <w:rPr>
               <w:rFonts w:ascii="Cambria Math" w:eastAsiaTheme="minorEastAsia" w:hAnsi="Cambria Math"/>
             </w:rPr>
-            <m:t>=</m:t>
-          </m:r>
-          <m:r>
-            <w:rPr>
-              <w:rFonts w:ascii="Cambria Math" w:eastAsiaTheme="minorEastAsia" w:hAnsi="Cambria Math"/>
-            </w:rPr>
-            <m:t>0</m:t>
+            <m:t>=0</m:t>
           </m:r>
         </m:oMath>
       </m:oMathPara>
@@ -3030,13 +2959,7 @@
             <w:rPr>
               <w:rFonts w:ascii="Cambria Math" w:eastAsiaTheme="minorEastAsia" w:hAnsi="Cambria Math"/>
             </w:rPr>
-            <m:t>=</m:t>
-          </m:r>
-          <m:r>
-            <w:rPr>
-              <w:rFonts w:ascii="Cambria Math" w:eastAsiaTheme="minorEastAsia" w:hAnsi="Cambria Math"/>
-            </w:rPr>
-            <m:t>0.4</m:t>
+            <m:t>=0.4</m:t>
           </m:r>
           <m:d>
             <m:dPr>
@@ -3271,19 +3194,7 @@
             <w:rPr>
               <w:rFonts w:ascii="Cambria Math" w:eastAsiaTheme="minorEastAsia" w:hAnsi="Cambria Math"/>
             </w:rPr>
-            <m:t>=</m:t>
-          </m:r>
-          <m:r>
-            <w:rPr>
-              <w:rFonts w:ascii="Cambria Math" w:eastAsiaTheme="minorEastAsia" w:hAnsi="Cambria Math"/>
-            </w:rPr>
-            <m:t>0.</m:t>
-          </m:r>
-          <m:r>
-            <w:rPr>
-              <w:rFonts w:ascii="Cambria Math" w:eastAsiaTheme="minorEastAsia" w:hAnsi="Cambria Math"/>
-            </w:rPr>
-            <m:t>7</m:t>
+            <m:t>=0.7</m:t>
           </m:r>
           <m:d>
             <m:dPr>
@@ -3299,13 +3210,7 @@
                 <w:rPr>
                   <w:rFonts w:ascii="Cambria Math" w:eastAsiaTheme="minorEastAsia" w:hAnsi="Cambria Math"/>
                 </w:rPr>
-                <m:t>4</m:t>
-              </m:r>
-              <m:r>
-                <w:rPr>
-                  <w:rFonts w:ascii="Cambria Math" w:eastAsiaTheme="minorEastAsia" w:hAnsi="Cambria Math"/>
-                </w:rPr>
-                <m:t>+0.5</m:t>
+                <m:t>4+0.5</m:t>
               </m:r>
               <m:sSub>
                 <m:sSubPr>
@@ -3369,13 +3274,7 @@
             <w:rPr>
               <w:rFonts w:ascii="Cambria Math" w:eastAsiaTheme="minorEastAsia" w:hAnsi="Cambria Math"/>
             </w:rPr>
-            <m:t>+0.</m:t>
-          </m:r>
-          <m:r>
-            <w:rPr>
-              <w:rFonts w:ascii="Cambria Math" w:eastAsiaTheme="minorEastAsia" w:hAnsi="Cambria Math"/>
-            </w:rPr>
-            <m:t>3</m:t>
+            <m:t>+0.3</m:t>
           </m:r>
           <m:d>
             <m:dPr>
@@ -3455,13 +3354,7 @@
             <w:rPr>
               <w:rFonts w:ascii="Cambria Math" w:eastAsiaTheme="minorEastAsia" w:hAnsi="Cambria Math"/>
             </w:rPr>
-            <m:t>=</m:t>
-          </m:r>
-          <m:r>
-            <w:rPr>
-              <w:rFonts w:ascii="Cambria Math" w:eastAsiaTheme="minorEastAsia" w:hAnsi="Cambria Math"/>
-            </w:rPr>
-            <m:t>4</m:t>
+            <m:t>=4</m:t>
           </m:r>
         </m:oMath>
       </m:oMathPara>
@@ -3837,19 +3730,19 @@
                 <w:rPr>
                   <w:rFonts w:ascii="Cambria Math" w:eastAsiaTheme="minorEastAsia" w:hAnsi="Cambria Math"/>
                 </w:rPr>
-                <m:t>(</m:t>
-              </m:r>
-              <m:r>
-                <w:rPr>
-                  <w:rFonts w:ascii="Cambria Math" w:eastAsiaTheme="minorEastAsia" w:hAnsi="Cambria Math"/>
-                </w:rPr>
-                <m:t>-1.6, 0.2, 2</m:t>
-              </m:r>
-              <m:r>
-                <w:rPr>
-                  <w:rFonts w:ascii="Cambria Math" w:eastAsiaTheme="minorEastAsia" w:hAnsi="Cambria Math"/>
-                </w:rPr>
-                <m:t>)</m:t>
+                <m:t>(-1.</m:t>
+              </m:r>
+              <m:r>
+                <w:rPr>
+                  <w:rFonts w:ascii="Cambria Math" w:eastAsiaTheme="minorEastAsia" w:hAnsi="Cambria Math"/>
+                </w:rPr>
+                <m:t>28</m:t>
+              </m:r>
+              <m:r>
+                <w:rPr>
+                  <w:rFonts w:ascii="Cambria Math" w:eastAsiaTheme="minorEastAsia" w:hAnsi="Cambria Math"/>
+                </w:rPr>
+                <m:t>, 0.2, 2)</m:t>
               </m:r>
             </m:e>
           </m:func>
@@ -4227,31 +4120,7 @@
                 <w:rPr>
                   <w:rFonts w:ascii="Cambria Math" w:eastAsiaTheme="minorEastAsia" w:hAnsi="Cambria Math"/>
                 </w:rPr>
-                <m:t>(</m:t>
-              </m:r>
-              <m:r>
-                <w:rPr>
-                  <w:rFonts w:ascii="Cambria Math" w:eastAsiaTheme="minorEastAsia" w:hAnsi="Cambria Math"/>
-                </w:rPr>
-                <m:t>4</m:t>
-              </m:r>
-              <m:r>
-                <w:rPr>
-                  <w:rFonts w:ascii="Cambria Math" w:eastAsiaTheme="minorEastAsia" w:hAnsi="Cambria Math"/>
-                </w:rPr>
-                <m:t xml:space="preserve">, </m:t>
-              </m:r>
-              <m:r>
-                <w:rPr>
-                  <w:rFonts w:ascii="Cambria Math" w:eastAsiaTheme="minorEastAsia" w:hAnsi="Cambria Math"/>
-                </w:rPr>
-                <m:t>3</m:t>
-              </m:r>
-              <m:r>
-                <w:rPr>
-                  <w:rFonts w:ascii="Cambria Math" w:eastAsiaTheme="minorEastAsia" w:hAnsi="Cambria Math"/>
-                </w:rPr>
-                <m:t>, 2)</m:t>
+                <m:t>(4, 3, 2)</m:t>
               </m:r>
             </m:e>
           </m:func>
@@ -4284,13 +4153,7 @@
             <w:rPr>
               <w:rFonts w:ascii="Cambria Math" w:eastAsiaTheme="minorEastAsia" w:hAnsi="Cambria Math"/>
             </w:rPr>
-            <m:t>i=</m:t>
-          </m:r>
-          <m:r>
-            <w:rPr>
-              <w:rFonts w:ascii="Cambria Math" w:eastAsiaTheme="minorEastAsia" w:hAnsi="Cambria Math"/>
-            </w:rPr>
-            <m:t>2</m:t>
+            <m:t>i=2</m:t>
           </m:r>
         </m:oMath>
       </m:oMathPara>
@@ -4365,13 +4228,7 @@
             <w:rPr>
               <w:rFonts w:ascii="Cambria Math" w:eastAsiaTheme="minorEastAsia" w:hAnsi="Cambria Math"/>
             </w:rPr>
-            <m:t>=</m:t>
-          </m:r>
-          <m:r>
-            <w:rPr>
-              <w:rFonts w:ascii="Cambria Math" w:eastAsiaTheme="minorEastAsia" w:hAnsi="Cambria Math"/>
-            </w:rPr>
-            <m:t>1</m:t>
+            <m:t>=1</m:t>
           </m:r>
           <m:d>
             <m:dPr>
@@ -4658,7 +4515,7 @@
                     <w:rPr>
                       <w:rFonts w:ascii="Cambria Math" w:eastAsiaTheme="minorEastAsia" w:hAnsi="Cambria Math"/>
                     </w:rPr>
-                    <m:t>0</m:t>
+                    <m:t>1</m:t>
                   </m:r>
                 </m:sub>
               </m:sSub>
@@ -4686,13 +4543,7 @@
             <w:rPr>
               <w:rFonts w:ascii="Cambria Math" w:eastAsiaTheme="minorEastAsia" w:hAnsi="Cambria Math"/>
             </w:rPr>
-            <m:t>=</m:t>
-          </m:r>
-          <m:r>
-            <w:rPr>
-              <w:rFonts w:ascii="Cambria Math" w:eastAsiaTheme="minorEastAsia" w:hAnsi="Cambria Math"/>
-            </w:rPr>
-            <m:t>5.16</m:t>
+            <m:t>=5.16</m:t>
           </m:r>
         </m:oMath>
       </m:oMathPara>
@@ -4855,7 +4706,7 @@
                     <w:rPr>
                       <w:rFonts w:ascii="Cambria Math" w:eastAsiaTheme="minorEastAsia" w:hAnsi="Cambria Math"/>
                     </w:rPr>
-                    <m:t>1</m:t>
+                    <m:t>2</m:t>
                   </m:r>
                 </m:sub>
               </m:sSub>
@@ -4917,7 +4768,7 @@
                     <w:rPr>
                       <w:rFonts w:ascii="Cambria Math" w:eastAsiaTheme="minorEastAsia" w:hAnsi="Cambria Math"/>
                     </w:rPr>
-                    <m:t>1</m:t>
+                    <m:t>2</m:t>
                   </m:r>
                 </m:sub>
               </m:sSub>
@@ -4979,7 +4830,7 @@
                     <w:rPr>
                       <w:rFonts w:ascii="Cambria Math" w:eastAsiaTheme="minorEastAsia" w:hAnsi="Cambria Math"/>
                     </w:rPr>
-                    <m:t>1</m:t>
+                    <m:t>2</m:t>
                   </m:r>
                 </m:sub>
               </m:sSub>
@@ -5068,31 +4919,21 @@
                 <w:rPr>
                   <w:rFonts w:ascii="Cambria Math" w:eastAsiaTheme="minorEastAsia" w:hAnsi="Cambria Math"/>
                 </w:rPr>
-                <m:t>(-</m:t>
-              </m:r>
-              <m:r>
-                <w:rPr>
-                  <w:rFonts w:ascii="Cambria Math" w:eastAsiaTheme="minorEastAsia" w:hAnsi="Cambria Math"/>
-                </w:rPr>
-                <m:t>0</m:t>
-              </m:r>
-              <m:r>
-                <w:rPr>
-                  <w:rFonts w:ascii="Cambria Math" w:eastAsiaTheme="minorEastAsia" w:hAnsi="Cambria Math"/>
-                </w:rPr>
-                <m:t xml:space="preserve">.6, </m:t>
-              </m:r>
-              <m:r>
-                <w:rPr>
-                  <w:rFonts w:ascii="Cambria Math" w:eastAsiaTheme="minorEastAsia" w:hAnsi="Cambria Math"/>
-                </w:rPr>
-                <m:t>2</m:t>
-              </m:r>
-              <m:r>
-                <w:rPr>
-                  <w:rFonts w:ascii="Cambria Math" w:eastAsiaTheme="minorEastAsia" w:hAnsi="Cambria Math"/>
-                </w:rPr>
-                <m:t>, 2)</m:t>
+                <m:t>(-0.6, 2, 2</m:t>
+              </m:r>
+              <m:r>
+                <w:rPr>
+                  <w:rFonts w:ascii="Cambria Math" w:eastAsiaTheme="minorEastAsia" w:hAnsi="Cambria Math"/>
+                </w:rPr>
+                <m:t>.58</m:t>
+              </m:r>
+              <w:bookmarkStart w:id="0" w:name="_GoBack"/>
+              <w:bookmarkEnd w:id="0"/>
+              <m:r>
+                <w:rPr>
+                  <w:rFonts w:ascii="Cambria Math" w:eastAsiaTheme="minorEastAsia" w:hAnsi="Cambria Math"/>
+                </w:rPr>
+                <m:t>)</m:t>
               </m:r>
             </m:e>
           </m:func>
@@ -5257,7 +5098,7 @@
                     <w:rPr>
                       <w:rFonts w:ascii="Cambria Math" w:eastAsiaTheme="minorEastAsia" w:hAnsi="Cambria Math"/>
                     </w:rPr>
-                    <m:t>1</m:t>
+                    <m:t>2</m:t>
                   </m:r>
                 </m:sub>
               </m:sSub>
@@ -5322,7 +5163,7 @@
                     <w:rPr>
                       <w:rFonts w:ascii="Cambria Math" w:eastAsiaTheme="minorEastAsia" w:hAnsi="Cambria Math"/>
                     </w:rPr>
-                    <m:t>1</m:t>
+                    <m:t>2</m:t>
                   </m:r>
                 </m:sub>
               </m:sSub>
@@ -5384,7 +5225,7 @@
                     <w:rPr>
                       <w:rFonts w:ascii="Cambria Math" w:eastAsiaTheme="minorEastAsia" w:hAnsi="Cambria Math"/>
                     </w:rPr>
-                    <m:t>1</m:t>
+                    <m:t>2</m:t>
                   </m:r>
                 </m:sub>
               </m:sSub>
@@ -5470,43 +5311,7 @@
                 <w:rPr>
                   <w:rFonts w:ascii="Cambria Math" w:eastAsiaTheme="minorEastAsia" w:hAnsi="Cambria Math"/>
                 </w:rPr>
-                <m:t>(</m:t>
-              </m:r>
-              <m:r>
-                <w:rPr>
-                  <w:rFonts w:ascii="Cambria Math" w:eastAsiaTheme="minorEastAsia" w:hAnsi="Cambria Math"/>
-                </w:rPr>
-                <m:t>5.16</m:t>
-              </m:r>
-              <m:r>
-                <w:rPr>
-                  <w:rFonts w:ascii="Cambria Math" w:eastAsiaTheme="minorEastAsia" w:hAnsi="Cambria Math"/>
-                </w:rPr>
-                <m:t>, 3</m:t>
-              </m:r>
-              <m:r>
-                <w:rPr>
-                  <w:rFonts w:ascii="Cambria Math" w:eastAsiaTheme="minorEastAsia" w:hAnsi="Cambria Math"/>
-                </w:rPr>
-                <m:t>.58</m:t>
-              </m:r>
-              <m:r>
-                <w:rPr>
-                  <w:rFonts w:ascii="Cambria Math" w:eastAsiaTheme="minorEastAsia" w:hAnsi="Cambria Math"/>
-                </w:rPr>
-                <m:t>, 2</m:t>
-              </m:r>
-              <m:r>
-                <w:rPr>
-                  <w:rFonts w:ascii="Cambria Math" w:eastAsiaTheme="minorEastAsia" w:hAnsi="Cambria Math"/>
-                </w:rPr>
-                <m:t>.58</m:t>
-              </m:r>
-              <m:r>
-                <w:rPr>
-                  <w:rFonts w:ascii="Cambria Math" w:eastAsiaTheme="minorEastAsia" w:hAnsi="Cambria Math"/>
-                </w:rPr>
-                <m:t>)</m:t>
+                <m:t>(5.16, 3.58, 2.58)</m:t>
               </m:r>
             </m:e>
           </m:func>
@@ -5570,7 +5375,91 @@
         <w:rPr>
           <w:rFonts w:eastAsiaTheme="minorEastAsia"/>
         </w:rPr>
-        <w:t>The Q-value from the best action to take in each state should converge to the maximum expected utility of that state.</w:t>
+        <w:t xml:space="preserve">The Q-value </w:t>
+      </w:r>
+      <w:r>
+        <w:rPr>
+          <w:rFonts w:eastAsiaTheme="minorEastAsia"/>
+        </w:rPr>
+        <w:t xml:space="preserve">is the expected reward </w:t>
+      </w:r>
+      <w:r>
+        <w:rPr>
+          <w:rFonts w:eastAsiaTheme="minorEastAsia"/>
+        </w:rPr>
+        <w:t>from</w:t>
+      </w:r>
+      <w:r>
+        <w:rPr>
+          <w:rFonts w:eastAsiaTheme="minorEastAsia"/>
+        </w:rPr>
+        <w:t xml:space="preserve"> taking </w:t>
+      </w:r>
+      <w:r>
+        <w:rPr>
+          <w:rFonts w:eastAsiaTheme="minorEastAsia"/>
+        </w:rPr>
+        <w:t xml:space="preserve">an </w:t>
+      </w:r>
+      <w:r>
+        <w:rPr>
+          <w:rFonts w:eastAsiaTheme="minorEastAsia"/>
+        </w:rPr>
+        <w:t>action</w:t>
+      </w:r>
+      <w:r>
+        <w:rPr>
+          <w:rFonts w:eastAsiaTheme="minorEastAsia"/>
+        </w:rPr>
+        <w:t xml:space="preserve"> </w:t>
+      </w:r>
+      <w:r>
+        <w:rPr>
+          <w:rFonts w:eastAsiaTheme="minorEastAsia"/>
+        </w:rPr>
+        <w:t>and</w:t>
+      </w:r>
+      <w:r>
+        <w:rPr>
+          <w:rFonts w:eastAsiaTheme="minorEastAsia"/>
+        </w:rPr>
+        <w:t xml:space="preserve"> </w:t>
+      </w:r>
+      <w:r>
+        <w:rPr>
+          <w:rFonts w:eastAsiaTheme="minorEastAsia"/>
+        </w:rPr>
+        <w:t xml:space="preserve">the </w:t>
+      </w:r>
+      <w:r>
+        <w:rPr>
+          <w:rFonts w:eastAsiaTheme="minorEastAsia"/>
+        </w:rPr>
+        <w:t>expected utility</w:t>
+      </w:r>
+      <w:r>
+        <w:rPr>
+          <w:rFonts w:eastAsiaTheme="minorEastAsia"/>
+        </w:rPr>
+        <w:t xml:space="preserve"> of the state we end up in</w:t>
+      </w:r>
+      <w:r>
+        <w:rPr>
+          <w:rFonts w:eastAsiaTheme="minorEastAsia"/>
+        </w:rPr>
+        <w:t xml:space="preserve"> </w:t>
+      </w:r>
+      <w:r>
+        <w:rPr>
+          <w:rFonts w:eastAsiaTheme="minorEastAsia"/>
+        </w:rPr>
+        <w:t>from taking that action</w:t>
+      </w:r>
+      <w:r>
+        <w:rPr>
+          <w:rFonts w:eastAsiaTheme="minorEastAsia"/>
+        </w:rPr>
+        <w:t>.</w:t>
       </w:r>
     </w:p>
     <w:p>
@@ -5588,6 +5477,7 @@
         <w:rPr>
           <w:rFonts w:eastAsiaTheme="minorEastAsia"/>
         </w:rPr>
+        <w:lastRenderedPageBreak/>
         <w:t xml:space="preserve">If </w:t>
       </w:r>
       <m:oMath>
@@ -5595,11 +5485,1196 @@
           <w:rPr>
             <w:rFonts w:ascii="Cambria Math" w:eastAsiaTheme="minorEastAsia" w:hAnsi="Cambria Math"/>
           </w:rPr>
-          <m:t>α</m:t>
+          <m:t>α=1</m:t>
         </m:r>
       </m:oMath>
-      <w:bookmarkStart w:id="0" w:name="_GoBack"/>
-      <w:bookmarkEnd w:id="0"/>
+      <w:r>
+        <w:rPr>
+          <w:rFonts w:eastAsiaTheme="minorEastAsia"/>
+        </w:rPr>
+        <w:t xml:space="preserve">, then </w:t>
+      </w:r>
+      <m:oMath>
+        <m:r>
+          <w:rPr>
+            <w:rFonts w:ascii="Cambria Math" w:eastAsiaTheme="minorEastAsia" w:hAnsi="Cambria Math"/>
+          </w:rPr>
+          <m:t>Q</m:t>
+        </m:r>
+        <m:d>
+          <m:dPr>
+            <m:ctrlPr>
+              <w:rPr>
+                <w:rFonts w:ascii="Cambria Math" w:eastAsiaTheme="minorEastAsia" w:hAnsi="Cambria Math"/>
+                <w:i/>
+              </w:rPr>
+            </m:ctrlPr>
+          </m:dPr>
+          <m:e>
+            <m:r>
+              <w:rPr>
+                <w:rFonts w:ascii="Cambria Math" w:eastAsiaTheme="minorEastAsia" w:hAnsi="Cambria Math"/>
+              </w:rPr>
+              <m:t>s,a</m:t>
+            </m:r>
+          </m:e>
+        </m:d>
+        <m:r>
+          <w:rPr>
+            <w:rFonts w:ascii="Cambria Math" w:eastAsiaTheme="minorEastAsia" w:hAnsi="Cambria Math"/>
+          </w:rPr>
+          <m:t>=R</m:t>
+        </m:r>
+        <m:d>
+          <m:dPr>
+            <m:ctrlPr>
+              <w:rPr>
+                <w:rFonts w:ascii="Cambria Math" w:eastAsiaTheme="minorEastAsia" w:hAnsi="Cambria Math"/>
+                <w:i/>
+              </w:rPr>
+            </m:ctrlPr>
+          </m:dPr>
+          <m:e>
+            <m:r>
+              <w:rPr>
+                <w:rFonts w:ascii="Cambria Math" w:eastAsiaTheme="minorEastAsia" w:hAnsi="Cambria Math"/>
+              </w:rPr>
+              <m:t>s,a,</m:t>
+            </m:r>
+            <m:sSup>
+              <m:sSupPr>
+                <m:ctrlPr>
+                  <w:rPr>
+                    <w:rFonts w:ascii="Cambria Math" w:eastAsiaTheme="minorEastAsia" w:hAnsi="Cambria Math"/>
+                    <w:i/>
+                  </w:rPr>
+                </m:ctrlPr>
+              </m:sSupPr>
+              <m:e>
+                <m:r>
+                  <w:rPr>
+                    <w:rFonts w:ascii="Cambria Math" w:eastAsiaTheme="minorEastAsia" w:hAnsi="Cambria Math"/>
+                  </w:rPr>
+                  <m:t>s</m:t>
+                </m:r>
+              </m:e>
+              <m:sup>
+                <m:r>
+                  <w:rPr>
+                    <w:rFonts w:ascii="Cambria Math" w:eastAsiaTheme="minorEastAsia" w:hAnsi="Cambria Math"/>
+                  </w:rPr>
+                  <m:t>'</m:t>
+                </m:r>
+              </m:sup>
+            </m:sSup>
+          </m:e>
+        </m:d>
+        <m:r>
+          <w:rPr>
+            <w:rFonts w:ascii="Cambria Math" w:eastAsiaTheme="minorEastAsia" w:hAnsi="Cambria Math"/>
+          </w:rPr>
+          <m:t>+</m:t>
+        </m:r>
+        <m:func>
+          <m:funcPr>
+            <m:ctrlPr>
+              <w:rPr>
+                <w:rFonts w:ascii="Cambria Math" w:eastAsiaTheme="minorEastAsia" w:hAnsi="Cambria Math"/>
+                <w:i/>
+              </w:rPr>
+            </m:ctrlPr>
+          </m:funcPr>
+          <m:fName>
+            <m:r>
+              <w:rPr>
+                <w:rFonts w:ascii="Cambria Math" w:eastAsiaTheme="minorEastAsia" w:hAnsi="Cambria Math"/>
+              </w:rPr>
+              <m:t>γ</m:t>
+            </m:r>
+          </m:fName>
+          <m:e>
+            <m:func>
+              <m:funcPr>
+                <m:ctrlPr>
+                  <w:rPr>
+                    <w:rFonts w:ascii="Cambria Math" w:eastAsiaTheme="minorEastAsia" w:hAnsi="Cambria Math"/>
+                    <w:i/>
+                  </w:rPr>
+                </m:ctrlPr>
+              </m:funcPr>
+              <m:fName>
+                <m:limLow>
+                  <m:limLowPr>
+                    <m:ctrlPr>
+                      <w:rPr>
+                        <w:rFonts w:ascii="Cambria Math" w:eastAsiaTheme="minorEastAsia" w:hAnsi="Cambria Math"/>
+                        <w:i/>
+                      </w:rPr>
+                    </m:ctrlPr>
+                  </m:limLowPr>
+                  <m:e>
+                    <m:r>
+                      <m:rPr>
+                        <m:sty m:val="p"/>
+                      </m:rPr>
+                      <w:rPr>
+                        <w:rFonts w:ascii="Cambria Math" w:eastAsiaTheme="minorEastAsia" w:hAnsi="Cambria Math"/>
+                      </w:rPr>
+                      <m:t>max</m:t>
+                    </m:r>
+                  </m:e>
+                  <m:lim>
+                    <m:sSup>
+                      <m:sSupPr>
+                        <m:ctrlPr>
+                          <w:rPr>
+                            <w:rFonts w:ascii="Cambria Math" w:eastAsiaTheme="minorEastAsia" w:hAnsi="Cambria Math"/>
+                            <w:i/>
+                          </w:rPr>
+                        </m:ctrlPr>
+                      </m:sSupPr>
+                      <m:e>
+                        <m:r>
+                          <w:rPr>
+                            <w:rFonts w:ascii="Cambria Math" w:eastAsiaTheme="minorEastAsia" w:hAnsi="Cambria Math"/>
+                          </w:rPr>
+                          <m:t>a</m:t>
+                        </m:r>
+                      </m:e>
+                      <m:sup>
+                        <m:r>
+                          <w:rPr>
+                            <w:rFonts w:ascii="Cambria Math" w:eastAsiaTheme="minorEastAsia" w:hAnsi="Cambria Math"/>
+                          </w:rPr>
+                          <m:t>'</m:t>
+                        </m:r>
+                      </m:sup>
+                    </m:sSup>
+                  </m:lim>
+                </m:limLow>
+              </m:fName>
+              <m:e>
+                <m:r>
+                  <w:rPr>
+                    <w:rFonts w:ascii="Cambria Math" w:eastAsiaTheme="minorEastAsia" w:hAnsi="Cambria Math"/>
+                  </w:rPr>
+                  <m:t>Q</m:t>
+                </m:r>
+                <m:d>
+                  <m:dPr>
+                    <m:ctrlPr>
+                      <w:rPr>
+                        <w:rFonts w:ascii="Cambria Math" w:eastAsiaTheme="minorEastAsia" w:hAnsi="Cambria Math"/>
+                        <w:i/>
+                      </w:rPr>
+                    </m:ctrlPr>
+                  </m:dPr>
+                  <m:e>
+                    <m:sSup>
+                      <m:sSupPr>
+                        <m:ctrlPr>
+                          <w:rPr>
+                            <w:rFonts w:ascii="Cambria Math" w:eastAsiaTheme="minorEastAsia" w:hAnsi="Cambria Math"/>
+                            <w:i/>
+                          </w:rPr>
+                        </m:ctrlPr>
+                      </m:sSupPr>
+                      <m:e>
+                        <m:r>
+                          <w:rPr>
+                            <w:rFonts w:ascii="Cambria Math" w:eastAsiaTheme="minorEastAsia" w:hAnsi="Cambria Math"/>
+                          </w:rPr>
+                          <m:t>s</m:t>
+                        </m:r>
+                      </m:e>
+                      <m:sup>
+                        <m:r>
+                          <w:rPr>
+                            <w:rFonts w:ascii="Cambria Math" w:eastAsiaTheme="minorEastAsia" w:hAnsi="Cambria Math"/>
+                          </w:rPr>
+                          <m:t>'</m:t>
+                        </m:r>
+                      </m:sup>
+                    </m:sSup>
+                    <m:r>
+                      <w:rPr>
+                        <w:rFonts w:ascii="Cambria Math" w:eastAsiaTheme="minorEastAsia" w:hAnsi="Cambria Math"/>
+                      </w:rPr>
+                      <m:t>,</m:t>
+                    </m:r>
+                    <m:sSup>
+                      <m:sSupPr>
+                        <m:ctrlPr>
+                          <w:rPr>
+                            <w:rFonts w:ascii="Cambria Math" w:eastAsiaTheme="minorEastAsia" w:hAnsi="Cambria Math"/>
+                            <w:i/>
+                          </w:rPr>
+                        </m:ctrlPr>
+                      </m:sSupPr>
+                      <m:e>
+                        <m:r>
+                          <w:rPr>
+                            <w:rFonts w:ascii="Cambria Math" w:eastAsiaTheme="minorEastAsia" w:hAnsi="Cambria Math"/>
+                          </w:rPr>
+                          <m:t>a</m:t>
+                        </m:r>
+                      </m:e>
+                      <m:sup>
+                        <m:r>
+                          <w:rPr>
+                            <w:rFonts w:ascii="Cambria Math" w:eastAsiaTheme="minorEastAsia" w:hAnsi="Cambria Math"/>
+                          </w:rPr>
+                          <m:t>'</m:t>
+                        </m:r>
+                      </m:sup>
+                    </m:sSup>
+                  </m:e>
+                </m:d>
+              </m:e>
+            </m:func>
+          </m:e>
+        </m:func>
+      </m:oMath>
+      <w:r>
+        <w:rPr>
+          <w:rFonts w:eastAsiaTheme="minorEastAsia"/>
+        </w:rPr>
+        <w:t>, i.e. the Q-value we learned for the state-action pair will be gone</w:t>
+      </w:r>
+      <w:r>
+        <w:rPr>
+          <w:rFonts w:eastAsiaTheme="minorEastAsia"/>
+        </w:rPr>
+        <w:t>; the Q-function will also be deterministic</w:t>
+      </w:r>
+      <w:r>
+        <w:rPr>
+          <w:rFonts w:eastAsiaTheme="minorEastAsia"/>
+        </w:rPr>
+        <w:t>.</w:t>
+      </w:r>
+    </w:p>
+    <w:p>
+      <w:pPr>
+        <w:pStyle w:val="ListParagraph"/>
+        <w:ind w:left="1440"/>
+        <w:rPr>
+          <w:rFonts w:eastAsiaTheme="minorEastAsia"/>
+        </w:rPr>
+      </w:pPr>
+      <w:r>
+        <w:rPr>
+          <w:rFonts w:eastAsiaTheme="minorEastAsia"/>
+        </w:rPr>
+        <w:t xml:space="preserve">If </w:t>
+      </w:r>
+      <m:oMath>
+        <m:r>
+          <w:rPr>
+            <w:rFonts w:ascii="Cambria Math" w:eastAsiaTheme="minorEastAsia" w:hAnsi="Cambria Math"/>
+          </w:rPr>
+          <m:t>α=0</m:t>
+        </m:r>
+      </m:oMath>
+      <w:r>
+        <w:rPr>
+          <w:rFonts w:eastAsiaTheme="minorEastAsia"/>
+        </w:rPr>
+        <w:t xml:space="preserve">, then </w:t>
+      </w:r>
+      <m:oMath>
+        <m:r>
+          <w:rPr>
+            <w:rFonts w:ascii="Cambria Math" w:eastAsiaTheme="minorEastAsia" w:hAnsi="Cambria Math"/>
+          </w:rPr>
+          <m:t>Q(s,a)</m:t>
+        </m:r>
+      </m:oMath>
+      <w:r>
+        <w:rPr>
+          <w:rFonts w:eastAsiaTheme="minorEastAsia"/>
+        </w:rPr>
+        <w:t xml:space="preserve"> is not changing.</w:t>
+      </w:r>
+    </w:p>
+    <w:p>
+      <w:pPr>
+        <w:pStyle w:val="ListParagraph"/>
+        <w:ind w:left="1440"/>
+        <w:rPr>
+          <w:rFonts w:eastAsiaTheme="minorEastAsia"/>
+        </w:rPr>
+      </w:pPr>
+      <w:r>
+        <w:rPr>
+          <w:rFonts w:eastAsiaTheme="minorEastAsia"/>
+        </w:rPr>
+        <w:t xml:space="preserve">If </w:t>
+      </w:r>
+      <m:oMath>
+        <m:r>
+          <w:rPr>
+            <w:rFonts w:ascii="Cambria Math" w:eastAsiaTheme="minorEastAsia" w:hAnsi="Cambria Math"/>
+          </w:rPr>
+          <m:t>α&gt;1</m:t>
+        </m:r>
+      </m:oMath>
+      <w:r>
+        <w:rPr>
+          <w:rFonts w:eastAsiaTheme="minorEastAsia"/>
+        </w:rPr>
+        <w:t xml:space="preserve">, </w:t>
+      </w:r>
+      <w:r>
+        <w:rPr>
+          <w:rFonts w:eastAsiaTheme="minorEastAsia"/>
+        </w:rPr>
+        <w:t xml:space="preserve">then </w:t>
+      </w:r>
+      <w:r>
+        <w:rPr>
+          <w:rFonts w:eastAsiaTheme="minorEastAsia"/>
+        </w:rPr>
+        <w:t>we are overestimating the reward.</w:t>
+      </w:r>
+    </w:p>
+    <w:p>
+      <w:pPr>
+        <w:pStyle w:val="ListParagraph"/>
+        <w:ind w:left="1440"/>
+        <w:rPr>
+          <w:rFonts w:eastAsiaTheme="minorEastAsia"/>
+        </w:rPr>
+      </w:pPr>
+      <w:r>
+        <w:rPr>
+          <w:rFonts w:eastAsiaTheme="minorEastAsia"/>
+        </w:rPr>
+        <w:t xml:space="preserve">If </w:t>
+      </w:r>
+      <m:oMath>
+        <m:r>
+          <w:rPr>
+            <w:rFonts w:ascii="Cambria Math" w:eastAsiaTheme="minorEastAsia" w:hAnsi="Cambria Math"/>
+          </w:rPr>
+          <m:t>α&lt;0</m:t>
+        </m:r>
+      </m:oMath>
+      <w:r>
+        <w:rPr>
+          <w:rFonts w:eastAsiaTheme="minorEastAsia"/>
+        </w:rPr>
+        <w:t>, then reward will be negative</w:t>
+      </w:r>
+    </w:p>
+    <w:p>
+      <w:pPr>
+        <w:pStyle w:val="ListParagraph"/>
+        <w:numPr>
+          <w:ilvl w:val="1"/>
+          <w:numId w:val="1"/>
+        </w:numPr>
+        <w:rPr>
+          <w:rFonts w:eastAsiaTheme="minorEastAsia"/>
+        </w:rPr>
+      </w:pPr>
+      <w:r>
+        <w:rPr>
+          <w:rFonts w:eastAsiaTheme="minorEastAsia"/>
+        </w:rPr>
+        <w:t>It ensures we always take the best action, thus learning the best experience</w:t>
+      </w:r>
+    </w:p>
+    <w:p>
+      <w:pPr>
+        <w:pStyle w:val="ListParagraph"/>
+        <w:numPr>
+          <w:ilvl w:val="1"/>
+          <w:numId w:val="1"/>
+        </w:numPr>
+        <w:rPr>
+          <w:rFonts w:eastAsiaTheme="minorEastAsia"/>
+        </w:rPr>
+      </w:pPr>
+      <m:oMath>
+        <m:r>
+          <w:rPr>
+            <w:rFonts w:ascii="Cambria Math" w:eastAsiaTheme="minorEastAsia" w:hAnsi="Cambria Math"/>
+          </w:rPr>
+          <m:t>Q</m:t>
+        </m:r>
+        <m:d>
+          <m:dPr>
+            <m:ctrlPr>
+              <w:rPr>
+                <w:rFonts w:ascii="Cambria Math" w:eastAsiaTheme="minorEastAsia" w:hAnsi="Cambria Math"/>
+                <w:i/>
+              </w:rPr>
+            </m:ctrlPr>
+          </m:dPr>
+          <m:e>
+            <m:d>
+              <m:dPr>
+                <m:begChr m:val="["/>
+                <m:endChr m:val="]"/>
+                <m:ctrlPr>
+                  <w:rPr>
+                    <w:rFonts w:ascii="Cambria Math" w:eastAsiaTheme="minorEastAsia" w:hAnsi="Cambria Math"/>
+                    <w:i/>
+                  </w:rPr>
+                </m:ctrlPr>
+              </m:dPr>
+              <m:e>
+                <m:r>
+                  <w:rPr>
+                    <w:rFonts w:ascii="Cambria Math" w:eastAsiaTheme="minorEastAsia" w:hAnsi="Cambria Math"/>
+                  </w:rPr>
+                  <m:t>0 0</m:t>
+                </m:r>
+              </m:e>
+            </m:d>
+            <m:r>
+              <w:rPr>
+                <w:rFonts w:ascii="Cambria Math" w:eastAsiaTheme="minorEastAsia" w:hAnsi="Cambria Math"/>
+              </w:rPr>
+              <m:t>,right</m:t>
+            </m:r>
+          </m:e>
+        </m:d>
+        <m:r>
+          <w:rPr>
+            <w:rFonts w:ascii="Cambria Math" w:eastAsiaTheme="minorEastAsia" w:hAnsi="Cambria Math"/>
+          </w:rPr>
+          <m:t>=0.7</m:t>
+        </m:r>
+        <m:d>
+          <m:dPr>
+            <m:ctrlPr>
+              <w:rPr>
+                <w:rFonts w:ascii="Cambria Math" w:eastAsiaTheme="minorEastAsia" w:hAnsi="Cambria Math"/>
+                <w:i/>
+              </w:rPr>
+            </m:ctrlPr>
+          </m:dPr>
+          <m:e>
+            <m:r>
+              <w:rPr>
+                <w:rFonts w:ascii="Cambria Math" w:eastAsiaTheme="minorEastAsia" w:hAnsi="Cambria Math"/>
+              </w:rPr>
+              <m:t>-</m:t>
+            </m:r>
+            <m:rad>
+              <m:radPr>
+                <m:degHide m:val="1"/>
+                <m:ctrlPr>
+                  <w:rPr>
+                    <w:rFonts w:ascii="Cambria Math" w:eastAsiaTheme="minorEastAsia" w:hAnsi="Cambria Math"/>
+                    <w:i/>
+                  </w:rPr>
+                </m:ctrlPr>
+              </m:radPr>
+              <m:deg/>
+              <m:e>
+                <m:r>
+                  <w:rPr>
+                    <w:rFonts w:ascii="Cambria Math" w:eastAsiaTheme="minorEastAsia" w:hAnsi="Cambria Math"/>
+                  </w:rPr>
+                  <m:t>17</m:t>
+                </m:r>
+              </m:e>
+            </m:rad>
+            <m:r>
+              <w:rPr>
+                <w:rFonts w:ascii="Cambria Math" w:eastAsiaTheme="minorEastAsia" w:hAnsi="Cambria Math"/>
+              </w:rPr>
+              <m:t>+0.5</m:t>
+            </m:r>
+            <m:sSup>
+              <m:sSupPr>
+                <m:ctrlPr>
+                  <w:rPr>
+                    <w:rFonts w:ascii="Cambria Math" w:eastAsiaTheme="minorEastAsia" w:hAnsi="Cambria Math"/>
+                    <w:i/>
+                  </w:rPr>
+                </m:ctrlPr>
+              </m:sSupPr>
+              <m:e>
+                <m:r>
+                  <w:rPr>
+                    <w:rFonts w:ascii="Cambria Math" w:eastAsiaTheme="minorEastAsia" w:hAnsi="Cambria Math"/>
+                  </w:rPr>
+                  <m:t>U</m:t>
+                </m:r>
+              </m:e>
+              <m:sup>
+                <m:r>
+                  <w:rPr>
+                    <w:rFonts w:ascii="Cambria Math" w:eastAsiaTheme="minorEastAsia" w:hAnsi="Cambria Math"/>
+                  </w:rPr>
+                  <m:t>*</m:t>
+                </m:r>
+              </m:sup>
+            </m:sSup>
+            <m:d>
+              <m:dPr>
+                <m:ctrlPr>
+                  <w:rPr>
+                    <w:rFonts w:ascii="Cambria Math" w:eastAsiaTheme="minorEastAsia" w:hAnsi="Cambria Math"/>
+                    <w:i/>
+                  </w:rPr>
+                </m:ctrlPr>
+              </m:dPr>
+              <m:e>
+                <m:d>
+                  <m:dPr>
+                    <m:begChr m:val="["/>
+                    <m:endChr m:val="]"/>
+                    <m:ctrlPr>
+                      <w:rPr>
+                        <w:rFonts w:ascii="Cambria Math" w:eastAsiaTheme="minorEastAsia" w:hAnsi="Cambria Math"/>
+                        <w:i/>
+                      </w:rPr>
+                    </m:ctrlPr>
+                  </m:dPr>
+                  <m:e>
+                    <m:r>
+                      <w:rPr>
+                        <w:rFonts w:ascii="Cambria Math" w:eastAsiaTheme="minorEastAsia" w:hAnsi="Cambria Math"/>
+                      </w:rPr>
+                      <m:t>1 0</m:t>
+                    </m:r>
+                  </m:e>
+                </m:d>
+              </m:e>
+            </m:d>
+          </m:e>
+        </m:d>
+        <m:r>
+          <w:rPr>
+            <w:rFonts w:ascii="Cambria Math" w:eastAsiaTheme="minorEastAsia" w:hAnsi="Cambria Math"/>
+          </w:rPr>
+          <m:t>+0.1</m:t>
+        </m:r>
+        <m:d>
+          <m:dPr>
+            <m:ctrlPr>
+              <w:rPr>
+                <w:rFonts w:ascii="Cambria Math" w:eastAsiaTheme="minorEastAsia" w:hAnsi="Cambria Math"/>
+                <w:i/>
+              </w:rPr>
+            </m:ctrlPr>
+          </m:dPr>
+          <m:e>
+            <m:r>
+              <w:rPr>
+                <w:rFonts w:ascii="Cambria Math" w:eastAsiaTheme="minorEastAsia" w:hAnsi="Cambria Math"/>
+              </w:rPr>
+              <m:t>-</m:t>
+            </m:r>
+            <m:rad>
+              <m:radPr>
+                <m:degHide m:val="1"/>
+                <m:ctrlPr>
+                  <w:rPr>
+                    <w:rFonts w:ascii="Cambria Math" w:eastAsiaTheme="minorEastAsia" w:hAnsi="Cambria Math"/>
+                    <w:i/>
+                  </w:rPr>
+                </m:ctrlPr>
+              </m:radPr>
+              <m:deg/>
+              <m:e>
+                <m:r>
+                  <w:rPr>
+                    <w:rFonts w:ascii="Cambria Math" w:eastAsiaTheme="minorEastAsia" w:hAnsi="Cambria Math"/>
+                  </w:rPr>
+                  <m:t>13</m:t>
+                </m:r>
+              </m:e>
+            </m:rad>
+            <m:r>
+              <w:rPr>
+                <w:rFonts w:ascii="Cambria Math" w:eastAsiaTheme="minorEastAsia" w:hAnsi="Cambria Math"/>
+              </w:rPr>
+              <m:t>+0.5</m:t>
+            </m:r>
+            <m:sSup>
+              <m:sSupPr>
+                <m:ctrlPr>
+                  <w:rPr>
+                    <w:rFonts w:ascii="Cambria Math" w:eastAsiaTheme="minorEastAsia" w:hAnsi="Cambria Math"/>
+                    <w:i/>
+                  </w:rPr>
+                </m:ctrlPr>
+              </m:sSupPr>
+              <m:e>
+                <m:r>
+                  <w:rPr>
+                    <w:rFonts w:ascii="Cambria Math" w:eastAsiaTheme="minorEastAsia" w:hAnsi="Cambria Math"/>
+                  </w:rPr>
+                  <m:t>U</m:t>
+                </m:r>
+              </m:e>
+              <m:sup>
+                <m:r>
+                  <w:rPr>
+                    <w:rFonts w:ascii="Cambria Math" w:eastAsiaTheme="minorEastAsia" w:hAnsi="Cambria Math"/>
+                  </w:rPr>
+                  <m:t>*</m:t>
+                </m:r>
+              </m:sup>
+            </m:sSup>
+            <m:d>
+              <m:dPr>
+                <m:ctrlPr>
+                  <w:rPr>
+                    <w:rFonts w:ascii="Cambria Math" w:eastAsiaTheme="minorEastAsia" w:hAnsi="Cambria Math"/>
+                    <w:i/>
+                  </w:rPr>
+                </m:ctrlPr>
+              </m:dPr>
+              <m:e>
+                <m:d>
+                  <m:dPr>
+                    <m:begChr m:val="["/>
+                    <m:endChr m:val="]"/>
+                    <m:ctrlPr>
+                      <w:rPr>
+                        <w:rFonts w:ascii="Cambria Math" w:eastAsiaTheme="minorEastAsia" w:hAnsi="Cambria Math"/>
+                        <w:i/>
+                      </w:rPr>
+                    </m:ctrlPr>
+                  </m:dPr>
+                  <m:e>
+                    <m:r>
+                      <w:rPr>
+                        <w:rFonts w:ascii="Cambria Math" w:eastAsiaTheme="minorEastAsia" w:hAnsi="Cambria Math"/>
+                      </w:rPr>
+                      <m:t>0 1</m:t>
+                    </m:r>
+                  </m:e>
+                </m:d>
+              </m:e>
+            </m:d>
+          </m:e>
+        </m:d>
+        <m:r>
+          <w:rPr>
+            <w:rFonts w:ascii="Cambria Math" w:eastAsiaTheme="minorEastAsia" w:hAnsi="Cambria Math"/>
+          </w:rPr>
+          <m:t>+0.2</m:t>
+        </m:r>
+        <m:d>
+          <m:dPr>
+            <m:ctrlPr>
+              <w:rPr>
+                <w:rFonts w:ascii="Cambria Math" w:eastAsiaTheme="minorEastAsia" w:hAnsi="Cambria Math"/>
+                <w:i/>
+              </w:rPr>
+            </m:ctrlPr>
+          </m:dPr>
+          <m:e>
+            <m:r>
+              <w:rPr>
+                <w:rFonts w:ascii="Cambria Math" w:eastAsiaTheme="minorEastAsia" w:hAnsi="Cambria Math"/>
+              </w:rPr>
+              <m:t>-2</m:t>
+            </m:r>
+            <m:rad>
+              <m:radPr>
+                <m:degHide m:val="1"/>
+                <m:ctrlPr>
+                  <w:rPr>
+                    <w:rFonts w:ascii="Cambria Math" w:eastAsiaTheme="minorEastAsia" w:hAnsi="Cambria Math"/>
+                    <w:i/>
+                  </w:rPr>
+                </m:ctrlPr>
+              </m:radPr>
+              <m:deg/>
+              <m:e>
+                <m:r>
+                  <w:rPr>
+                    <w:rFonts w:ascii="Cambria Math" w:eastAsiaTheme="minorEastAsia" w:hAnsi="Cambria Math"/>
+                  </w:rPr>
+                  <m:t>5</m:t>
+                </m:r>
+              </m:e>
+            </m:rad>
+            <m:r>
+              <w:rPr>
+                <w:rFonts w:ascii="Cambria Math" w:eastAsiaTheme="minorEastAsia" w:hAnsi="Cambria Math"/>
+              </w:rPr>
+              <m:t>+0.5</m:t>
+            </m:r>
+            <m:sSup>
+              <m:sSupPr>
+                <m:ctrlPr>
+                  <w:rPr>
+                    <w:rFonts w:ascii="Cambria Math" w:eastAsiaTheme="minorEastAsia" w:hAnsi="Cambria Math"/>
+                    <w:i/>
+                  </w:rPr>
+                </m:ctrlPr>
+              </m:sSupPr>
+              <m:e>
+                <m:r>
+                  <w:rPr>
+                    <w:rFonts w:ascii="Cambria Math" w:eastAsiaTheme="minorEastAsia" w:hAnsi="Cambria Math"/>
+                  </w:rPr>
+                  <m:t>U</m:t>
+                </m:r>
+              </m:e>
+              <m:sup>
+                <m:r>
+                  <w:rPr>
+                    <w:rFonts w:ascii="Cambria Math" w:eastAsiaTheme="minorEastAsia" w:hAnsi="Cambria Math"/>
+                  </w:rPr>
+                  <m:t>*</m:t>
+                </m:r>
+              </m:sup>
+            </m:sSup>
+            <m:d>
+              <m:dPr>
+                <m:ctrlPr>
+                  <w:rPr>
+                    <w:rFonts w:ascii="Cambria Math" w:eastAsiaTheme="minorEastAsia" w:hAnsi="Cambria Math"/>
+                    <w:i/>
+                  </w:rPr>
+                </m:ctrlPr>
+              </m:dPr>
+              <m:e>
+                <m:d>
+                  <m:dPr>
+                    <m:begChr m:val="["/>
+                    <m:endChr m:val="]"/>
+                    <m:ctrlPr>
+                      <w:rPr>
+                        <w:rFonts w:ascii="Cambria Math" w:eastAsiaTheme="minorEastAsia" w:hAnsi="Cambria Math"/>
+                        <w:i/>
+                      </w:rPr>
+                    </m:ctrlPr>
+                  </m:dPr>
+                  <m:e>
+                    <m:r>
+                      <w:rPr>
+                        <w:rFonts w:ascii="Cambria Math" w:eastAsiaTheme="minorEastAsia" w:hAnsi="Cambria Math"/>
+                      </w:rPr>
+                      <m:t>0 0</m:t>
+                    </m:r>
+                  </m:e>
+                </m:d>
+              </m:e>
+            </m:d>
+          </m:e>
+        </m:d>
+      </m:oMath>
+    </w:p>
+    <w:p>
+      <w:pPr>
+        <w:pStyle w:val="ListParagraph"/>
+        <w:ind w:left="1440"/>
+        <w:rPr>
+          <w:rFonts w:eastAsiaTheme="minorEastAsia"/>
+        </w:rPr>
+      </w:pPr>
+    </w:p>
+    <w:p>
+      <w:pPr>
+        <w:pStyle w:val="ListParagraph"/>
+        <w:ind w:left="1440"/>
+        <w:rPr>
+          <w:rFonts w:eastAsiaTheme="minorEastAsia"/>
+        </w:rPr>
+      </w:pPr>
+      <w:r>
+        <w:rPr>
+          <w:rFonts w:eastAsiaTheme="minorEastAsia"/>
+          <w:iCs/>
+        </w:rPr>
+        <w:t xml:space="preserve"> </w:t>
+      </w:r>
+      <m:oMath>
+        <m:r>
+          <w:rPr>
+            <w:rFonts w:ascii="Cambria Math" w:eastAsiaTheme="minorEastAsia" w:hAnsi="Cambria Math"/>
+          </w:rPr>
+          <m:t>Q</m:t>
+        </m:r>
+        <m:d>
+          <m:dPr>
+            <m:ctrlPr>
+              <w:rPr>
+                <w:rFonts w:ascii="Cambria Math" w:eastAsiaTheme="minorEastAsia" w:hAnsi="Cambria Math"/>
+                <w:i/>
+              </w:rPr>
+            </m:ctrlPr>
+          </m:dPr>
+          <m:e>
+            <m:d>
+              <m:dPr>
+                <m:begChr m:val="["/>
+                <m:endChr m:val="]"/>
+                <m:ctrlPr>
+                  <w:rPr>
+                    <w:rFonts w:ascii="Cambria Math" w:eastAsiaTheme="minorEastAsia" w:hAnsi="Cambria Math"/>
+                    <w:i/>
+                  </w:rPr>
+                </m:ctrlPr>
+              </m:dPr>
+              <m:e>
+                <m:r>
+                  <w:rPr>
+                    <w:rFonts w:ascii="Cambria Math" w:eastAsiaTheme="minorEastAsia" w:hAnsi="Cambria Math"/>
+                  </w:rPr>
+                  <m:t>0 0</m:t>
+                </m:r>
+              </m:e>
+            </m:d>
+            <m:r>
+              <w:rPr>
+                <w:rFonts w:ascii="Cambria Math" w:eastAsiaTheme="minorEastAsia" w:hAnsi="Cambria Math"/>
+              </w:rPr>
+              <m:t>,down</m:t>
+            </m:r>
+          </m:e>
+        </m:d>
+        <m:r>
+          <w:rPr>
+            <w:rFonts w:ascii="Cambria Math" w:eastAsiaTheme="minorEastAsia" w:hAnsi="Cambria Math"/>
+          </w:rPr>
+          <m:t>=0.7</m:t>
+        </m:r>
+        <m:d>
+          <m:dPr>
+            <m:ctrlPr>
+              <w:rPr>
+                <w:rFonts w:ascii="Cambria Math" w:eastAsiaTheme="minorEastAsia" w:hAnsi="Cambria Math"/>
+                <w:i/>
+              </w:rPr>
+            </m:ctrlPr>
+          </m:dPr>
+          <m:e>
+            <m:r>
+              <w:rPr>
+                <w:rFonts w:ascii="Cambria Math" w:eastAsiaTheme="minorEastAsia" w:hAnsi="Cambria Math"/>
+              </w:rPr>
+              <m:t>-</m:t>
+            </m:r>
+            <m:rad>
+              <m:radPr>
+                <m:degHide m:val="1"/>
+                <m:ctrlPr>
+                  <w:rPr>
+                    <w:rFonts w:ascii="Cambria Math" w:eastAsiaTheme="minorEastAsia" w:hAnsi="Cambria Math"/>
+                    <w:i/>
+                  </w:rPr>
+                </m:ctrlPr>
+              </m:radPr>
+              <m:deg/>
+              <m:e>
+                <m:r>
+                  <w:rPr>
+                    <w:rFonts w:ascii="Cambria Math" w:eastAsiaTheme="minorEastAsia" w:hAnsi="Cambria Math"/>
+                  </w:rPr>
+                  <m:t>13</m:t>
+                </m:r>
+              </m:e>
+            </m:rad>
+            <m:r>
+              <w:rPr>
+                <w:rFonts w:ascii="Cambria Math" w:eastAsiaTheme="minorEastAsia" w:hAnsi="Cambria Math"/>
+              </w:rPr>
+              <m:t>+0.5</m:t>
+            </m:r>
+            <m:sSup>
+              <m:sSupPr>
+                <m:ctrlPr>
+                  <w:rPr>
+                    <w:rFonts w:ascii="Cambria Math" w:eastAsiaTheme="minorEastAsia" w:hAnsi="Cambria Math"/>
+                    <w:i/>
+                  </w:rPr>
+                </m:ctrlPr>
+              </m:sSupPr>
+              <m:e>
+                <m:r>
+                  <w:rPr>
+                    <w:rFonts w:ascii="Cambria Math" w:eastAsiaTheme="minorEastAsia" w:hAnsi="Cambria Math"/>
+                  </w:rPr>
+                  <m:t>U</m:t>
+                </m:r>
+              </m:e>
+              <m:sup>
+                <m:r>
+                  <w:rPr>
+                    <w:rFonts w:ascii="Cambria Math" w:eastAsiaTheme="minorEastAsia" w:hAnsi="Cambria Math"/>
+                  </w:rPr>
+                  <m:t>*</m:t>
+                </m:r>
+              </m:sup>
+            </m:sSup>
+            <m:r>
+              <w:rPr>
+                <w:rFonts w:ascii="Cambria Math" w:eastAsiaTheme="minorEastAsia" w:hAnsi="Cambria Math"/>
+              </w:rPr>
+              <m:t>(</m:t>
+            </m:r>
+            <m:d>
+              <m:dPr>
+                <m:begChr m:val="["/>
+                <m:endChr m:val="]"/>
+                <m:ctrlPr>
+                  <w:rPr>
+                    <w:rFonts w:ascii="Cambria Math" w:eastAsiaTheme="minorEastAsia" w:hAnsi="Cambria Math"/>
+                    <w:i/>
+                  </w:rPr>
+                </m:ctrlPr>
+              </m:dPr>
+              <m:e>
+                <m:r>
+                  <w:rPr>
+                    <w:rFonts w:ascii="Cambria Math" w:eastAsiaTheme="minorEastAsia" w:hAnsi="Cambria Math"/>
+                  </w:rPr>
+                  <m:t>0 1</m:t>
+                </m:r>
+              </m:e>
+            </m:d>
+            <m:r>
+              <w:rPr>
+                <w:rFonts w:ascii="Cambria Math" w:eastAsiaTheme="minorEastAsia" w:hAnsi="Cambria Math"/>
+              </w:rPr>
+              <m:t>)</m:t>
+            </m:r>
+          </m:e>
+        </m:d>
+        <m:r>
+          <w:rPr>
+            <w:rFonts w:ascii="Cambria Math" w:eastAsiaTheme="minorEastAsia" w:hAnsi="Cambria Math"/>
+          </w:rPr>
+          <m:t>+0.1</m:t>
+        </m:r>
+        <m:d>
+          <m:dPr>
+            <m:ctrlPr>
+              <w:rPr>
+                <w:rFonts w:ascii="Cambria Math" w:eastAsiaTheme="minorEastAsia" w:hAnsi="Cambria Math"/>
+                <w:i/>
+              </w:rPr>
+            </m:ctrlPr>
+          </m:dPr>
+          <m:e>
+            <m:r>
+              <w:rPr>
+                <w:rFonts w:ascii="Cambria Math" w:eastAsiaTheme="minorEastAsia" w:hAnsi="Cambria Math"/>
+              </w:rPr>
+              <m:t>-</m:t>
+            </m:r>
+            <m:rad>
+              <m:radPr>
+                <m:degHide m:val="1"/>
+                <m:ctrlPr>
+                  <w:rPr>
+                    <w:rFonts w:ascii="Cambria Math" w:eastAsiaTheme="minorEastAsia" w:hAnsi="Cambria Math"/>
+                    <w:i/>
+                  </w:rPr>
+                </m:ctrlPr>
+              </m:radPr>
+              <m:deg/>
+              <m:e>
+                <m:r>
+                  <w:rPr>
+                    <w:rFonts w:ascii="Cambria Math" w:eastAsiaTheme="minorEastAsia" w:hAnsi="Cambria Math"/>
+                  </w:rPr>
+                  <m:t>17</m:t>
+                </m:r>
+              </m:e>
+            </m:rad>
+            <m:r>
+              <w:rPr>
+                <w:rFonts w:ascii="Cambria Math" w:eastAsiaTheme="minorEastAsia" w:hAnsi="Cambria Math"/>
+              </w:rPr>
+              <m:t>+0.5</m:t>
+            </m:r>
+            <m:sSup>
+              <m:sSupPr>
+                <m:ctrlPr>
+                  <w:rPr>
+                    <w:rFonts w:ascii="Cambria Math" w:eastAsiaTheme="minorEastAsia" w:hAnsi="Cambria Math"/>
+                    <w:i/>
+                  </w:rPr>
+                </m:ctrlPr>
+              </m:sSupPr>
+              <m:e>
+                <m:r>
+                  <w:rPr>
+                    <w:rFonts w:ascii="Cambria Math" w:eastAsiaTheme="minorEastAsia" w:hAnsi="Cambria Math"/>
+                  </w:rPr>
+                  <m:t>U</m:t>
+                </m:r>
+              </m:e>
+              <m:sup>
+                <m:r>
+                  <w:rPr>
+                    <w:rFonts w:ascii="Cambria Math" w:eastAsiaTheme="minorEastAsia" w:hAnsi="Cambria Math"/>
+                  </w:rPr>
+                  <m:t>*</m:t>
+                </m:r>
+              </m:sup>
+            </m:sSup>
+            <m:r>
+              <w:rPr>
+                <w:rFonts w:ascii="Cambria Math" w:eastAsiaTheme="minorEastAsia" w:hAnsi="Cambria Math"/>
+              </w:rPr>
+              <m:t>(</m:t>
+            </m:r>
+            <m:d>
+              <m:dPr>
+                <m:begChr m:val="["/>
+                <m:endChr m:val="]"/>
+                <m:ctrlPr>
+                  <w:rPr>
+                    <w:rFonts w:ascii="Cambria Math" w:eastAsiaTheme="minorEastAsia" w:hAnsi="Cambria Math"/>
+                    <w:i/>
+                  </w:rPr>
+                </m:ctrlPr>
+              </m:dPr>
+              <m:e>
+                <m:r>
+                  <w:rPr>
+                    <w:rFonts w:ascii="Cambria Math" w:eastAsiaTheme="minorEastAsia" w:hAnsi="Cambria Math"/>
+                  </w:rPr>
+                  <m:t>1 0</m:t>
+                </m:r>
+              </m:e>
+            </m:d>
+            <m:r>
+              <w:rPr>
+                <w:rFonts w:ascii="Cambria Math" w:eastAsiaTheme="minorEastAsia" w:hAnsi="Cambria Math"/>
+              </w:rPr>
+              <m:t>)</m:t>
+            </m:r>
+          </m:e>
+        </m:d>
+        <m:r>
+          <w:rPr>
+            <w:rFonts w:ascii="Cambria Math" w:eastAsiaTheme="minorEastAsia" w:hAnsi="Cambria Math"/>
+          </w:rPr>
+          <m:t>+0.2</m:t>
+        </m:r>
+        <m:d>
+          <m:dPr>
+            <m:ctrlPr>
+              <w:rPr>
+                <w:rFonts w:ascii="Cambria Math" w:eastAsiaTheme="minorEastAsia" w:hAnsi="Cambria Math"/>
+                <w:i/>
+              </w:rPr>
+            </m:ctrlPr>
+          </m:dPr>
+          <m:e>
+            <m:r>
+              <w:rPr>
+                <w:rFonts w:ascii="Cambria Math" w:eastAsiaTheme="minorEastAsia" w:hAnsi="Cambria Math"/>
+              </w:rPr>
+              <m:t>-2</m:t>
+            </m:r>
+            <m:rad>
+              <m:radPr>
+                <m:degHide m:val="1"/>
+                <m:ctrlPr>
+                  <w:rPr>
+                    <w:rFonts w:ascii="Cambria Math" w:eastAsiaTheme="minorEastAsia" w:hAnsi="Cambria Math"/>
+                    <w:i/>
+                  </w:rPr>
+                </m:ctrlPr>
+              </m:radPr>
+              <m:deg/>
+              <m:e>
+                <m:r>
+                  <w:rPr>
+                    <w:rFonts w:ascii="Cambria Math" w:eastAsiaTheme="minorEastAsia" w:hAnsi="Cambria Math"/>
+                  </w:rPr>
+                  <m:t>5</m:t>
+                </m:r>
+              </m:e>
+            </m:rad>
+            <m:r>
+              <w:rPr>
+                <w:rFonts w:ascii="Cambria Math" w:eastAsiaTheme="minorEastAsia" w:hAnsi="Cambria Math"/>
+              </w:rPr>
+              <m:t>+0.5</m:t>
+            </m:r>
+            <m:sSup>
+              <m:sSupPr>
+                <m:ctrlPr>
+                  <w:rPr>
+                    <w:rFonts w:ascii="Cambria Math" w:eastAsiaTheme="minorEastAsia" w:hAnsi="Cambria Math"/>
+                    <w:i/>
+                  </w:rPr>
+                </m:ctrlPr>
+              </m:sSupPr>
+              <m:e>
+                <m:r>
+                  <w:rPr>
+                    <w:rFonts w:ascii="Cambria Math" w:eastAsiaTheme="minorEastAsia" w:hAnsi="Cambria Math"/>
+                  </w:rPr>
+                  <m:t>U</m:t>
+                </m:r>
+              </m:e>
+              <m:sup>
+                <m:r>
+                  <w:rPr>
+                    <w:rFonts w:ascii="Cambria Math" w:eastAsiaTheme="minorEastAsia" w:hAnsi="Cambria Math"/>
+                  </w:rPr>
+                  <m:t>*</m:t>
+                </m:r>
+              </m:sup>
+            </m:sSup>
+            <m:r>
+              <w:rPr>
+                <w:rFonts w:ascii="Cambria Math" w:eastAsiaTheme="minorEastAsia" w:hAnsi="Cambria Math"/>
+              </w:rPr>
+              <m:t>(</m:t>
+            </m:r>
+            <m:d>
+              <m:dPr>
+                <m:begChr m:val="["/>
+                <m:endChr m:val="]"/>
+                <m:ctrlPr>
+                  <w:rPr>
+                    <w:rFonts w:ascii="Cambria Math" w:eastAsiaTheme="minorEastAsia" w:hAnsi="Cambria Math"/>
+                    <w:i/>
+                  </w:rPr>
+                </m:ctrlPr>
+              </m:dPr>
+              <m:e>
+                <m:r>
+                  <w:rPr>
+                    <w:rFonts w:ascii="Cambria Math" w:eastAsiaTheme="minorEastAsia" w:hAnsi="Cambria Math"/>
+                  </w:rPr>
+                  <m:t>0 0</m:t>
+                </m:r>
+              </m:e>
+            </m:d>
+            <m:r>
+              <w:rPr>
+                <w:rFonts w:ascii="Cambria Math" w:eastAsiaTheme="minorEastAsia" w:hAnsi="Cambria Math"/>
+              </w:rPr>
+              <m:t>)</m:t>
+            </m:r>
+          </m:e>
+        </m:d>
+      </m:oMath>
+    </w:p>
+    <w:p>
+      <w:pPr>
+        <w:rPr>
+          <w:rFonts w:eastAsiaTheme="minorEastAsia"/>
+        </w:rPr>
+      </w:pPr>
+    </w:p>
+    <w:p>
+      <w:pPr>
+        <w:rPr>
+          <w:rFonts w:eastAsiaTheme="minorEastAsia"/>
+        </w:rPr>
+      </w:pPr>
     </w:p>
     <w:p>
       <w:pPr>
@@ -5765,7 +6840,7 @@
     </w:rPrDefault>
     <w:pPrDefault/>
   </w:docDefaults>
-  <w:latentStyles w:defLockedState="0" w:defUIPriority="99" w:defSemiHidden="0" w:defUnhideWhenUsed="0" w:defQFormat="0" w:count="375">
+  <w:latentStyles w:defLockedState="0" w:defUIPriority="99" w:defSemiHidden="0" w:defUnhideWhenUsed="0" w:defQFormat="0" w:count="376">
     <w:lsdException w:name="Normal" w:uiPriority="0" w:qFormat="1"/>
     <w:lsdException w:name="heading 1" w:uiPriority="9" w:qFormat="1"/>
     <w:lsdException w:name="heading 2" w:semiHidden="1" w:uiPriority="9" w:unhideWhenUsed="1" w:qFormat="1"/>
@@ -5871,7 +6946,6 @@
     <w:lsdException w:name="HTML Sample" w:semiHidden="1" w:unhideWhenUsed="1"/>
     <w:lsdException w:name="HTML Typewriter" w:semiHidden="1" w:unhideWhenUsed="1"/>
     <w:lsdException w:name="HTML Variable" w:semiHidden="1" w:unhideWhenUsed="1"/>
-    <w:lsdException w:name="Normal Table" w:semiHidden="1" w:unhideWhenUsed="1"/>
     <w:lsdException w:name="annotation subject" w:semiHidden="1" w:unhideWhenUsed="1"/>
     <w:lsdException w:name="No List" w:semiHidden="1" w:unhideWhenUsed="1"/>
     <w:lsdException w:name="Outline List 1" w:semiHidden="1" w:unhideWhenUsed="1"/>
@@ -5918,10 +6992,8 @@
     <w:lsdException w:name="Table Subtle 2" w:semiHidden="1" w:unhideWhenUsed="1"/>
     <w:lsdException w:name="Table Web 1" w:semiHidden="1" w:unhideWhenUsed="1"/>
     <w:lsdException w:name="Table Web 2" w:semiHidden="1" w:unhideWhenUsed="1"/>
-    <w:lsdException w:name="Table Web 3" w:semiHidden="1" w:unhideWhenUsed="1"/>
     <w:lsdException w:name="Balloon Text" w:semiHidden="1" w:unhideWhenUsed="1"/>
     <w:lsdException w:name="Table Grid" w:uiPriority="39"/>
-    <w:lsdException w:name="Table Theme" w:semiHidden="1" w:unhideWhenUsed="1"/>
     <w:lsdException w:name="Placeholder Text" w:semiHidden="1"/>
     <w:lsdException w:name="No Spacing" w:uiPriority="1" w:qFormat="1"/>
     <w:lsdException w:name="Light Shading" w:uiPriority="60"/>
@@ -6141,6 +7213,7 @@
     <w:lsdException w:name="Smart Hyperlink" w:semiHidden="1" w:unhideWhenUsed="1"/>
     <w:lsdException w:name="Hashtag" w:semiHidden="1" w:unhideWhenUsed="1"/>
     <w:lsdException w:name="Unresolved Mention" w:semiHidden="1" w:unhideWhenUsed="1"/>
+    <w:lsdException w:name="Smart Link" w:semiHidden="1" w:unhideWhenUsed="1"/>
   </w:latentStyles>
   <w:style w:type="paragraph" w:default="1" w:styleId="Normal">
     <w:name w:val="Normal"/>
@@ -6192,6 +7265,33 @@
     <w:rsid w:val="00175A03"/>
     <w:rPr>
       <w:color w:val="808080"/>
+    </w:rPr>
+  </w:style>
+  <w:style w:type="paragraph" w:styleId="BalloonText">
+    <w:name w:val="Balloon Text"/>
+    <w:basedOn w:val="Normal"/>
+    <w:link w:val="BalloonTextChar"/>
+    <w:uiPriority w:val="99"/>
+    <w:semiHidden/>
+    <w:unhideWhenUsed/>
+    <w:rsid w:val="009C4E9E"/>
+    <w:rPr>
+      <w:rFonts w:ascii="Times New Roman" w:hAnsi="Times New Roman" w:cs="Times New Roman"/>
+      <w:sz w:val="18"/>
+      <w:szCs w:val="18"/>
+    </w:rPr>
+  </w:style>
+  <w:style w:type="character" w:customStyle="1" w:styleId="BalloonTextChar">
+    <w:name w:val="Balloon Text Char"/>
+    <w:basedOn w:val="DefaultParagraphFont"/>
+    <w:link w:val="BalloonText"/>
+    <w:uiPriority w:val="99"/>
+    <w:semiHidden/>
+    <w:rsid w:val="009C4E9E"/>
+    <w:rPr>
+      <w:rFonts w:ascii="Times New Roman" w:hAnsi="Times New Roman" w:cs="Times New Roman"/>
+      <w:sz w:val="18"/>
+      <w:szCs w:val="18"/>
     </w:rPr>
   </w:style>
 </w:styles>

</xml_diff>